<commit_message>
[Clean build] after 6.7.1-6.7.3 review (TODO 6.7.4 - rest) 	new file:   Chapter checked/~$B]-06-08-UTM.docx 	modified:   [CHB]-06-Approach.pdf 	modified:   [SB]-06-07-Avoidance-Core.pdf 	modified:   main.pdf
</commit_message>
<xml_diff>
--- a/Chapter checked/[SB]-06-08-UTM.docx
+++ b/Chapter checked/[SB]-06-08-UTM.docx
@@ -276,7 +276,14 @@
         <w:rPr>
           <w:noProof/>
         </w:rPr>
-        <w:t xml:space="preserve">(sec. 6.8.2) - the model used for conflict resolution in </w:t>
+        <w:t xml:space="preserve">(sec. 6.8.2) - the model used for conflict resolution </w:t>
+      </w:r>
+      <w:bookmarkStart w:id="0" w:name="_GoBack"/>
+      <w:r>
+        <w:rPr>
+          <w:noProof/>
+        </w:rPr>
+        <w:t xml:space="preserve">in </w:t>
       </w:r>
       <w:r>
         <w:rPr>
@@ -292,6 +299,7 @@
         <w:t>.</w:t>
       </w:r>
     </w:p>
+    <w:bookmarkEnd w:id="0"/>
     <w:p>
       <w:pPr>
         <w:numPr>
@@ -17941,8 +17949,6 @@
       <w:r>
         <w:t xml:space="preserve">Ingrid Gerdes, Annette Temme, and Michael Schultz. Dynamic airspace </w:t>
       </w:r>
-      <w:bookmarkStart w:id="0" w:name="_GoBack"/>
-      <w:bookmarkEnd w:id="0"/>
       <w:r>
         <w:rPr>
           <w:noProof/>
@@ -18747,7 +18753,7 @@
       <w:rPr>
         <w:noProof/>
       </w:rPr>
-      <w:t>22</w:t>
+      <w:t>18</w:t>
     </w:r>
     <w:r>
       <w:fldChar w:fldCharType="end"/>
@@ -18808,7 +18814,7 @@
       <w:rPr>
         <w:noProof/>
       </w:rPr>
-      <w:t>23</w:t>
+      <w:t>1</w:t>
     </w:r>
     <w:r>
       <w:fldChar w:fldCharType="end"/>
@@ -18896,7 +18902,7 @@
       <w:rPr>
         <w:noProof/>
       </w:rPr>
-      <w:t>24</w:t>
+      <w:t>26</w:t>
     </w:r>
     <w:r>
       <w:fldChar w:fldCharType="end"/>

</xml_diff>